<commit_message>
finish first draft of presentation. add section comments in paper. ready to add mnir analysis
</commit_message>
<xml_diff>
--- a/paper/proposal/Proposal.docx
+++ b/paper/proposal/Proposal.docx
@@ -31,10 +31,47 @@
     </w:p>
     <w:p>
       <w:r>
-        <w:t xml:space="preserve">Train a document classifier to detect “types” of partisan news using recurrent neural networks and/or long-short term memory neural networks. For robustness, perhaps try to detect different types of songs also. </w:t>
-      </w:r>
+        <w:t>I will train</w:t>
+      </w:r>
+      <w:r>
+        <w:t xml:space="preserve"> a document classifier to detect “types” of partisan news using long</w:t>
+      </w:r>
+      <w:r>
+        <w:t xml:space="preserve"> term - </w:t>
+      </w:r>
+      <w:r>
+        <w:t xml:space="preserve">short term memory neural networks. </w:t>
+      </w:r>
+      <w:r>
+        <w:t>Then</w:t>
+      </w:r>
+      <w:r>
+        <w:t xml:space="preserve">, </w:t>
+      </w:r>
+      <w:r>
+        <w:t xml:space="preserve">I will </w:t>
+      </w:r>
+      <w:r>
+        <w:t>create a web interface</w:t>
+      </w:r>
+      <w:r>
+        <w:t xml:space="preserve"> for human usability</w:t>
+      </w:r>
+      <w:r>
+        <w:t xml:space="preserve"> that uses </w:t>
+      </w:r>
+      <w:r>
+        <w:t xml:space="preserve">a form to send article text to </w:t>
+      </w:r>
+      <w:r>
+        <w:t>the trained neural network model</w:t>
+      </w:r>
+      <w:r>
+        <w:t xml:space="preserve">, and returns a graphical representation of the results. </w:t>
+      </w:r>
+      <w:bookmarkStart w:id="0" w:name="_GoBack"/>
+      <w:bookmarkEnd w:id="0"/>
     </w:p>
-    <w:p/>
     <w:p>
       <w:r>
         <w:rPr>
@@ -139,23 +176,7 @@
         <w:t>) –</w:t>
       </w:r>
       <w:r>
-        <w:t xml:space="preserve"> Target Fox News, and Vox News. For robustness, also try BBC, PBS, </w:t>
-      </w:r>
-      <w:proofErr w:type="spellStart"/>
-      <w:r>
-        <w:t>Baribart</w:t>
-      </w:r>
-      <w:proofErr w:type="spellEnd"/>
-      <w:r>
-        <w:t xml:space="preserve">, </w:t>
-      </w:r>
-      <w:proofErr w:type="spellStart"/>
-      <w:r>
-        <w:t>fiveThirtyEight</w:t>
-      </w:r>
-      <w:proofErr w:type="spellEnd"/>
-      <w:r>
-        <w:t xml:space="preserve">, etc. </w:t>
+        <w:t xml:space="preserve"> Target Fox News, and Vox News. </w:t>
       </w:r>
     </w:p>
     <w:p>
@@ -205,8 +226,6 @@
       <w:r>
         <w:t>(5.1)</w:t>
       </w:r>
-      <w:bookmarkStart w:id="0" w:name="_GoBack"/>
-      <w:bookmarkEnd w:id="0"/>
     </w:p>
     <w:sectPr>
       <w:pgSz w:w="12240" w:h="15840"/>

</xml_diff>